<commit_message>
Added SQA homework for Selenium
</commit_message>
<xml_diff>
--- a/QA/IncidentManagement/HW_Incident Management.docx
+++ b/QA/IncidentManagement/HW_Incident Management.docx
@@ -360,25 +360,7 @@
                 <w:sz w:val="24"/>
                 <w:szCs w:val="24"/>
               </w:rPr>
-              <w:t>Shortcut for “Create New Image” (</w:t>
-            </w:r>
-            <w:proofErr w:type="spellStart"/>
-            <w:r>
-              <w:rPr>
-                <w:rFonts w:ascii="Corbel" w:hAnsi="Corbel"/>
-                <w:sz w:val="24"/>
-                <w:szCs w:val="24"/>
-              </w:rPr>
-              <w:t>Ctrl+N</w:t>
-            </w:r>
-            <w:proofErr w:type="spellEnd"/>
-            <w:r>
-              <w:rPr>
-                <w:rFonts w:ascii="Corbel" w:hAnsi="Corbel"/>
-                <w:sz w:val="24"/>
-                <w:szCs w:val="24"/>
-              </w:rPr>
-              <w:t>) doesn’t work</w:t>
+              <w:t>Shortcut for “Create New Image” (Ctrl+N) doesn’t work</w:t>
             </w:r>
           </w:p>
         </w:tc>
@@ -455,25 +437,7 @@
                 <w:sz w:val="24"/>
                 <w:szCs w:val="24"/>
               </w:rPr>
-              <w:t>Spelling mistake in menu Select “</w:t>
-            </w:r>
-            <w:proofErr w:type="spellStart"/>
-            <w:r>
-              <w:rPr>
-                <w:rFonts w:ascii="Corbel" w:hAnsi="Corbel"/>
-                <w:sz w:val="24"/>
-                <w:szCs w:val="24"/>
-              </w:rPr>
-              <w:t>Transperent</w:t>
-            </w:r>
-            <w:proofErr w:type="spellEnd"/>
-            <w:r>
-              <w:rPr>
-                <w:rFonts w:ascii="Corbel" w:hAnsi="Corbel"/>
-                <w:sz w:val="24"/>
-                <w:szCs w:val="24"/>
-              </w:rPr>
-              <w:t xml:space="preserve"> selection” instead of “Transparent selection”</w:t>
+              <w:t>Spelling mistake in menu Select “Transperent selection” instead of “Transparent selection”</w:t>
             </w:r>
           </w:p>
         </w:tc>
@@ -553,25 +517,7 @@
                 <w:sz w:val="24"/>
                 <w:szCs w:val="24"/>
               </w:rPr>
-              <w:t xml:space="preserve">While holding </w:t>
-            </w:r>
-            <w:proofErr w:type="spellStart"/>
-            <w:r>
-              <w:rPr>
-                <w:rFonts w:ascii="Corbel" w:hAnsi="Corbel"/>
-                <w:sz w:val="24"/>
-                <w:szCs w:val="24"/>
-              </w:rPr>
-              <w:t>Ctrl+Z</w:t>
-            </w:r>
-            <w:proofErr w:type="spellEnd"/>
-            <w:r>
-              <w:rPr>
-                <w:rFonts w:ascii="Corbel" w:hAnsi="Corbel"/>
-                <w:sz w:val="24"/>
-                <w:szCs w:val="24"/>
-              </w:rPr>
-              <w:t xml:space="preserve"> and drawing with the pencil the second color is used instead of the first one, and that’s not a feature</w:t>
+              <w:t>While holding Ctrl+Z and drawing with the pencil the second color is used instead of the first one, and that’s not a feature</w:t>
             </w:r>
           </w:p>
         </w:tc>
@@ -1873,27 +1819,7 @@
             <w:szCs w:val="24"/>
             <w:u w:val="single"/>
           </w:rPr>
-          <w:t>http://www.youtube.com/wat</w:t>
-        </w:r>
-        <w:r>
-          <w:rPr>
-            <w:rFonts w:ascii="Corbel" w:hAnsi="Corbel"/>
-            <w:color w:val="0000FF" w:themeColor="hyperlink"/>
-            <w:sz w:val="24"/>
-            <w:szCs w:val="24"/>
-            <w:u w:val="single"/>
-          </w:rPr>
-          <w:t>c</w:t>
-        </w:r>
-        <w:r>
-          <w:rPr>
-            <w:rFonts w:ascii="Corbel" w:hAnsi="Corbel"/>
-            <w:color w:val="0000FF" w:themeColor="hyperlink"/>
-            <w:sz w:val="24"/>
-            <w:szCs w:val="24"/>
-            <w:u w:val="single"/>
-          </w:rPr>
-          <w:t>h?v=xJg7k8QOGtM&amp;feature=related</w:t>
+          <w:t>http://www.youtube.com/watch?v=xJg7k8QOGtM&amp;feature=related</w:t>
         </w:r>
       </w:hyperlink>
     </w:p>
@@ -2289,8 +2215,10 @@
                 <w:sz w:val="24"/>
                 <w:szCs w:val="24"/>
               </w:rPr>
-              <w:t>Acceptance criteria</w:t>
-            </w:r>
+              <w:t>Expected</w:t>
+            </w:r>
+            <w:bookmarkStart w:id="0" w:name="_GoBack"/>
+            <w:bookmarkEnd w:id="0"/>
           </w:p>
         </w:tc>
         <w:tc>
@@ -2443,8 +2371,6 @@
               </w:rPr>
               <w:t>High</w:t>
             </w:r>
-            <w:bookmarkStart w:id="0" w:name="_GoBack"/>
-            <w:bookmarkEnd w:id="0"/>
           </w:p>
         </w:tc>
       </w:tr>
@@ -2589,7 +2515,6 @@
                               <w:szCs w:val="16"/>
                             </w:rPr>
                           </w:pPr>
-                          <w:proofErr w:type="gramStart"/>
                           <w:r>
                             <w:rPr>
                               <w:rFonts w:ascii="Segoe UI Semibold" w:hAnsi="Segoe UI Semibold" w:cs="Segoe UI"/>
@@ -2597,17 +2522,7 @@
                               <w:sz w:val="16"/>
                               <w:szCs w:val="16"/>
                             </w:rPr>
-                            <w:t>w</w:t>
-                          </w:r>
-                          <w:proofErr w:type="gramEnd"/>
-                          <w:r>
-                            <w:rPr>
-                              <w:rFonts w:ascii="Segoe UI Semibold" w:hAnsi="Segoe UI Semibold" w:cs="Segoe UI"/>
-                              <w:color w:val="FFFFFF" w:themeColor="background1"/>
-                              <w:sz w:val="16"/>
-                              <w:szCs w:val="16"/>
-                            </w:rPr>
-                            <w:t xml:space="preserve">: </w:t>
+                            <w:t xml:space="preserve">w: </w:t>
                           </w:r>
                           <w:hyperlink r:id="rId1" w:history="1">
                             <w:r>
@@ -2638,27 +2553,7 @@
                               <w:sz w:val="16"/>
                               <w:szCs w:val="16"/>
                             </w:rPr>
-                            <w:t xml:space="preserve">31 Alexander </w:t>
-                          </w:r>
-                          <w:proofErr w:type="spellStart"/>
-                          <w:r>
-                            <w:rPr>
-                              <w:rFonts w:ascii="Segoe UI Semibold" w:hAnsi="Segoe UI Semibold" w:cs="Segoe UI"/>
-                              <w:color w:val="FFFFFF" w:themeColor="background1"/>
-                              <w:sz w:val="16"/>
-                              <w:szCs w:val="16"/>
-                            </w:rPr>
-                            <w:t>Malinov</w:t>
-                          </w:r>
-                          <w:proofErr w:type="spellEnd"/>
-                          <w:r>
-                            <w:rPr>
-                              <w:rFonts w:ascii="Segoe UI Semibold" w:hAnsi="Segoe UI Semibold" w:cs="Segoe UI"/>
-                              <w:color w:val="FFFFFF" w:themeColor="background1"/>
-                              <w:sz w:val="16"/>
-                              <w:szCs w:val="16"/>
-                            </w:rPr>
-                            <w:t xml:space="preserve"> Blvd.</w:t>
+                            <w:t>31 Alexander Malinov Blvd.</w:t>
                           </w:r>
                           <w:r>
                             <w:rPr>
@@ -2896,7 +2791,6 @@
                         <w:szCs w:val="16"/>
                       </w:rPr>
                     </w:pPr>
-                    <w:proofErr w:type="gramStart"/>
                     <w:r>
                       <w:rPr>
                         <w:rFonts w:ascii="Segoe UI Semibold" w:hAnsi="Segoe UI Semibold" w:cs="Segoe UI"/>
@@ -2904,17 +2798,7 @@
                         <w:sz w:val="16"/>
                         <w:szCs w:val="16"/>
                       </w:rPr>
-                      <w:t>w</w:t>
-                    </w:r>
-                    <w:proofErr w:type="gramEnd"/>
-                    <w:r>
-                      <w:rPr>
-                        <w:rFonts w:ascii="Segoe UI Semibold" w:hAnsi="Segoe UI Semibold" w:cs="Segoe UI"/>
-                        <w:color w:val="FFFFFF" w:themeColor="background1"/>
-                        <w:sz w:val="16"/>
-                        <w:szCs w:val="16"/>
-                      </w:rPr>
-                      <w:t xml:space="preserve">: </w:t>
+                      <w:t xml:space="preserve">w: </w:t>
                     </w:r>
                     <w:hyperlink r:id="rId2" w:history="1">
                       <w:r>
@@ -2945,27 +2829,7 @@
                         <w:sz w:val="16"/>
                         <w:szCs w:val="16"/>
                       </w:rPr>
-                      <w:t xml:space="preserve">31 Alexander </w:t>
-                    </w:r>
-                    <w:proofErr w:type="spellStart"/>
-                    <w:r>
-                      <w:rPr>
-                        <w:rFonts w:ascii="Segoe UI Semibold" w:hAnsi="Segoe UI Semibold" w:cs="Segoe UI"/>
-                        <w:color w:val="FFFFFF" w:themeColor="background1"/>
-                        <w:sz w:val="16"/>
-                        <w:szCs w:val="16"/>
-                      </w:rPr>
-                      <w:t>Malinov</w:t>
-                    </w:r>
-                    <w:proofErr w:type="spellEnd"/>
-                    <w:r>
-                      <w:rPr>
-                        <w:rFonts w:ascii="Segoe UI Semibold" w:hAnsi="Segoe UI Semibold" w:cs="Segoe UI"/>
-                        <w:color w:val="FFFFFF" w:themeColor="background1"/>
-                        <w:sz w:val="16"/>
-                        <w:szCs w:val="16"/>
-                      </w:rPr>
-                      <w:t xml:space="preserve"> Blvd.</w:t>
+                      <w:t>31 Alexander Malinov Blvd.</w:t>
                     </w:r>
                     <w:r>
                       <w:rPr>
@@ -7079,7 +6943,7 @@
 </file>
 
 <file path=customXml/itemProps1.xml><?xml version="1.0" encoding="utf-8"?>
-<ds:datastoreItem xmlns:ds="http://schemas.openxmlformats.org/officeDocument/2006/customXml" ds:itemID="{9B017444-1894-40AE-9821-5AA15237FD4E}">
+<ds:datastoreItem xmlns:ds="http://schemas.openxmlformats.org/officeDocument/2006/customXml" ds:itemID="{B67D928E-9D03-4260-97A6-FD4285C6ED4F}">
   <ds:schemaRefs>
     <ds:schemaRef ds:uri="http://schemas.openxmlformats.org/officeDocument/2006/bibliography"/>
   </ds:schemaRefs>

</xml_diff>